<commit_message>
homework submission but still need to add URL to readme
</commit_message>
<xml_diff>
--- a/docs/CodeDesignChecklist.docx
+++ b/docs/CodeDesignChecklist.docx
@@ -1,6 +1,6 @@
 
 <file path=word/document.xml><?xml version="1.0" encoding="utf-8"?>
-<w:document xmlns:wpc="http://schemas.microsoft.com/office/word/2010/wordprocessingCanvas" xmlns:cx="http://schemas.microsoft.com/office/drawing/2014/chartex" xmlns:cx1="http://schemas.microsoft.com/office/drawing/2015/9/8/chartex" xmlns:cx2="http://schemas.microsoft.com/office/drawing/2015/10/21/chartex" xmlns:cx3="http://schemas.microsoft.com/office/drawing/2016/5/9/chartex" xmlns:cx4="http://schemas.microsoft.com/office/drawing/2016/5/10/chartex" xmlns:cx5="http://schemas.microsoft.com/office/drawing/2016/5/11/chartex" xmlns:cx6="http://schemas.microsoft.com/office/drawing/2016/5/12/chartex" xmlns:cx7="http://schemas.microsoft.com/office/drawing/2016/5/13/chartex" xmlns:cx8="http://schemas.microsoft.com/office/drawing/2016/5/14/chartex" xmlns:mc="http://schemas.openxmlformats.org/markup-compatibility/2006" xmlns:aink="http://schemas.microsoft.com/office/drawing/2016/ink" xmlns:am3d="http://schemas.microsoft.com/office/drawing/2017/model3d" xmlns:o="urn:schemas-microsoft-com:office:office" xmlns:r="http://schemas.openxmlformats.org/officeDocument/2006/relationships" xmlns:m="http://schemas.openxmlformats.org/officeDocument/2006/math" xmlns:v="urn:schemas-microsoft-com:vml" xmlns:wp14="http://schemas.microsoft.com/office/word/2010/wordprocessingDrawing" xmlns:wp="http://schemas.openxmlformats.org/drawingml/2006/wordprocessingDrawing" xmlns:w10="urn:schemas-microsoft-com:office:word" xmlns:w="http://schemas.openxmlformats.org/wordprocessingml/2006/main" xmlns:w14="http://schemas.microsoft.com/office/word/2010/wordml" xmlns:w15="http://schemas.microsoft.com/office/word/2012/wordml" xmlns:w16cid="http://schemas.microsoft.com/office/word/2016/wordml/cid" xmlns:w16se="http://schemas.microsoft.com/office/word/2015/wordml/symex" xmlns:wpg="http://schemas.microsoft.com/office/word/2010/wordprocessingGroup" xmlns:wpi="http://schemas.microsoft.com/office/word/2010/wordprocessingInk" xmlns:wne="http://schemas.microsoft.com/office/word/2006/wordml" xmlns:wps="http://schemas.microsoft.com/office/word/2010/wordprocessingShape" mc:Ignorable="w14 w15 w16se w16cid wp14">
+<w:document xmlns:wpc="http://schemas.microsoft.com/office/word/2010/wordprocessingCanvas" xmlns:cx="http://schemas.microsoft.com/office/drawing/2014/chartex" xmlns:cx1="http://schemas.microsoft.com/office/drawing/2015/9/8/chartex" xmlns:cx2="http://schemas.microsoft.com/office/drawing/2015/10/21/chartex" xmlns:cx3="http://schemas.microsoft.com/office/drawing/2016/5/9/chartex" xmlns:cx4="http://schemas.microsoft.com/office/drawing/2016/5/10/chartex" xmlns:cx5="http://schemas.microsoft.com/office/drawing/2016/5/11/chartex" xmlns:cx6="http://schemas.microsoft.com/office/drawing/2016/5/12/chartex" xmlns:cx7="http://schemas.microsoft.com/office/drawing/2016/5/13/chartex" xmlns:cx8="http://schemas.microsoft.com/office/drawing/2016/5/14/chartex" xmlns:mc="http://schemas.openxmlformats.org/markup-compatibility/2006" xmlns:aink="http://schemas.microsoft.com/office/drawing/2016/ink" xmlns:am3d="http://schemas.microsoft.com/office/drawing/2017/model3d" xmlns:o="urn:schemas-microsoft-com:office:office" xmlns:r="http://schemas.openxmlformats.org/officeDocument/2006/relationships" xmlns:m="http://schemas.openxmlformats.org/officeDocument/2006/math" xmlns:v="urn:schemas-microsoft-com:vml" xmlns:wp14="http://schemas.microsoft.com/office/word/2010/wordprocessingDrawing" xmlns:wp="http://schemas.openxmlformats.org/drawingml/2006/wordprocessingDrawing" xmlns:w10="urn:schemas-microsoft-com:office:word" xmlns:w="http://schemas.openxmlformats.org/wordprocessingml/2006/main" xmlns:w14="http://schemas.microsoft.com/office/word/2010/wordml" xmlns:w15="http://schemas.microsoft.com/office/word/2012/wordml" xmlns:w16cex="http://schemas.microsoft.com/office/word/2018/wordml/cex" xmlns:w16cid="http://schemas.microsoft.com/office/word/2016/wordml/cid" xmlns:w16="http://schemas.microsoft.com/office/word/2018/wordml" xmlns:w16se="http://schemas.microsoft.com/office/word/2015/wordml/symex" xmlns:wpg="http://schemas.microsoft.com/office/word/2010/wordprocessingGroup" xmlns:wpi="http://schemas.microsoft.com/office/word/2010/wordprocessingInk" xmlns:wne="http://schemas.microsoft.com/office/word/2006/wordml" xmlns:wps="http://schemas.microsoft.com/office/word/2010/wordprocessingShape" mc:Ignorable="w14 w15 w16se w16cid w16 w16cex wp14">
   <w:body>
     <w:p>
       <w:pPr>
@@ -63,6 +63,7 @@
       <w:r>
         <w:rPr>
           <w:rFonts w:asciiTheme="minorBidi" w:hAnsiTheme="minorBidi" w:cstheme="minorBidi"/>
+          <w:noProof/>
           <w:sz w:val="24"/>
           <w:szCs w:val="24"/>
         </w:rPr>
@@ -156,11 +157,81 @@
       <w:r>
         <w:rPr>
           <w:rFonts w:asciiTheme="minorBidi" w:hAnsiTheme="minorBidi" w:cstheme="minorBidi"/>
+          <w:strike/>
+          <w:noProof/>
+          <w:sz w:val="24"/>
+          <w:szCs w:val="24"/>
+        </w:rPr>
+        <mc:AlternateContent>
+          <mc:Choice Requires="wpi">
+            <w:drawing>
+              <wp:anchor distT="0" distB="0" distL="114300" distR="114300" simplePos="0" relativeHeight="251686912" behindDoc="0" locked="0" layoutInCell="1" allowOverlap="1" wp14:anchorId="278124E9" wp14:editId="1A1515F8">
+                <wp:simplePos x="0" y="0"/>
+                <wp:positionH relativeFrom="column">
+                  <wp:posOffset>-23503</wp:posOffset>
+                </wp:positionH>
+                <wp:positionV relativeFrom="paragraph">
+                  <wp:posOffset>-3686</wp:posOffset>
+                </wp:positionV>
+                <wp:extent cx="229320" cy="222120"/>
+                <wp:effectExtent l="38100" t="38100" r="37465" b="45085"/>
+                <wp:wrapNone/>
+                <wp:docPr id="60" name="Ink 60"/>
+                <wp:cNvGraphicFramePr/>
+                <a:graphic xmlns:a="http://schemas.openxmlformats.org/drawingml/2006/main">
+                  <a:graphicData uri="http://schemas.microsoft.com/office/word/2010/wordprocessingInk">
+                    <w14:contentPart bwMode="auto" r:id="rId4">
+                      <w14:nvContentPartPr>
+                        <w14:cNvContentPartPr/>
+                      </w14:nvContentPartPr>
+                      <w14:xfrm>
+                        <a:off x="0" y="0"/>
+                        <a:ext cx="229320" cy="222120"/>
+                      </w14:xfrm>
+                    </w14:contentPart>
+                  </a:graphicData>
+                </a:graphic>
+              </wp:anchor>
+            </w:drawing>
+          </mc:Choice>
+          <mc:Fallback>
+            <w:pict>
+              <v:shapetype w14:anchorId="5C945037" id="_x0000_t75" coordsize="21600,21600" o:spt="75" o:preferrelative="t" path="m@4@5l@4@11@9@11@9@5xe" filled="f" stroked="f">
+                <v:stroke joinstyle="miter"/>
+                <v:formulas>
+                  <v:f eqn="if lineDrawn pixelLineWidth 0"/>
+                  <v:f eqn="sum @0 1 0"/>
+                  <v:f eqn="sum 0 0 @1"/>
+                  <v:f eqn="prod @2 1 2"/>
+                  <v:f eqn="prod @3 21600 pixelWidth"/>
+                  <v:f eqn="prod @3 21600 pixelHeight"/>
+                  <v:f eqn="sum @0 0 1"/>
+                  <v:f eqn="prod @6 1 2"/>
+                  <v:f eqn="prod @7 21600 pixelWidth"/>
+                  <v:f eqn="sum @8 21600 0"/>
+                  <v:f eqn="prod @7 21600 pixelHeight"/>
+                  <v:f eqn="sum @10 21600 0"/>
+                </v:formulas>
+                <v:path o:extrusionok="f" gradientshapeok="t" o:connecttype="rect"/>
+                <o:lock v:ext="edit" aspectratio="t"/>
+              </v:shapetype>
+              <v:shape id="Ink 60" o:spid="_x0000_s1026" type="#_x0000_t75" style="position:absolute;margin-left:-2.55pt;margin-top:-1pt;width:19.45pt;height:18.95pt;z-index:251686912;visibility:visible;mso-wrap-style:square;mso-wrap-distance-left:9pt;mso-wrap-distance-top:0;mso-wrap-distance-right:9pt;mso-wrap-distance-bottom:0;mso-position-horizontal:absolute;mso-position-horizontal-relative:text;mso-position-vertical:absolute;mso-position-vertical-relative:text" o:gfxdata="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">
+                <v:imagedata r:id="rId5" o:title=""/>
+              </v:shape>
+            </w:pict>
+          </mc:Fallback>
+        </mc:AlternateContent>
+      </w:r>
+      <w:r>
+        <w:rPr>
+          <w:rFonts w:asciiTheme="minorBidi" w:hAnsiTheme="minorBidi" w:cstheme="minorBidi"/>
+          <w:strike/>
+          <w:noProof/>
           <w:sz w:val="24"/>
           <w:szCs w:val="24"/>
         </w:rPr>
         <w:drawing>
-          <wp:inline distT="0" distB="0" distL="0" distR="0" wp14:anchorId="5CD80B0C" wp14:editId="672CA798">
+          <wp:inline distT="0" distB="0" distL="0" distR="0" wp14:anchorId="5CD80B0C" wp14:editId="7F68E819">
             <wp:extent cx="85725" cy="85725"/>
             <wp:effectExtent l="0" t="0" r="9525" b="9525"/>
             <wp:docPr id="22" name="Picture 22"/>
@@ -177,7 +248,7 @@
                     </pic:cNvPicPr>
                   </pic:nvPicPr>
                   <pic:blipFill>
-                    <a:blip r:embed="rId4">
+                    <a:blip r:embed="rId6">
                       <a:extLst>
                         <a:ext uri="{28A0092B-C50C-407E-A947-70E740481C1C}">
                           <a14:useLocalDpi xmlns:a14="http://schemas.microsoft.com/office/drawing/2010/main" val="0"/>
@@ -237,6 +308,7 @@
       <w:r>
         <w:rPr>
           <w:rFonts w:asciiTheme="minorBidi" w:hAnsiTheme="minorBidi" w:cstheme="minorBidi"/>
+          <w:noProof/>
           <w:sz w:val="24"/>
           <w:szCs w:val="24"/>
         </w:rPr>
@@ -258,7 +330,7 @@
                     </pic:cNvPicPr>
                   </pic:nvPicPr>
                   <pic:blipFill>
-                    <a:blip r:embed="rId4">
+                    <a:blip r:embed="rId6">
                       <a:extLst>
                         <a:ext uri="{28A0092B-C50C-407E-A947-70E740481C1C}">
                           <a14:useLocalDpi xmlns:a14="http://schemas.microsoft.com/office/drawing/2010/main" val="0"/>
@@ -318,6 +390,7 @@
       <w:r>
         <w:rPr>
           <w:rFonts w:asciiTheme="minorBidi" w:hAnsiTheme="minorBidi" w:cstheme="minorBidi"/>
+          <w:noProof/>
           <w:sz w:val="24"/>
           <w:szCs w:val="24"/>
         </w:rPr>
@@ -339,7 +412,7 @@
                     </pic:cNvPicPr>
                   </pic:nvPicPr>
                   <pic:blipFill>
-                    <a:blip r:embed="rId4">
+                    <a:blip r:embed="rId6">
                       <a:extLst>
                         <a:ext uri="{28A0092B-C50C-407E-A947-70E740481C1C}">
                           <a14:useLocalDpi xmlns:a14="http://schemas.microsoft.com/office/drawing/2010/main" val="0"/>
@@ -387,18 +460,115 @@
           <w:szCs w:val="24"/>
         </w:rPr>
       </w:pPr>
-    </w:p>
-    <w:p>
-      <w:pPr>
-        <w:rPr>
-          <w:rFonts w:asciiTheme="minorBidi" w:hAnsiTheme="minorBidi" w:cstheme="minorBidi"/>
-          <w:sz w:val="24"/>
-          <w:szCs w:val="24"/>
-        </w:rPr>
-      </w:pPr>
-      <w:r>
-        <w:rPr>
-          <w:rFonts w:asciiTheme="minorBidi" w:hAnsiTheme="minorBidi" w:cstheme="minorBidi"/>
+      <w:r>
+        <w:rPr>
+          <w:rFonts w:asciiTheme="minorBidi" w:hAnsiTheme="minorBidi" w:cstheme="minorBidi"/>
+          <w:noProof/>
+          <w:sz w:val="24"/>
+          <w:szCs w:val="24"/>
+        </w:rPr>
+        <mc:AlternateContent>
+          <mc:Choice Requires="wpi">
+            <w:drawing>
+              <wp:anchor distT="0" distB="0" distL="114300" distR="114300" simplePos="0" relativeHeight="251685888" behindDoc="0" locked="0" layoutInCell="1" allowOverlap="1" wp14:anchorId="1DFA7C94" wp14:editId="654D04ED">
+                <wp:simplePos x="0" y="0"/>
+                <wp:positionH relativeFrom="column">
+                  <wp:posOffset>-2014303</wp:posOffset>
+                </wp:positionH>
+                <wp:positionV relativeFrom="paragraph">
+                  <wp:posOffset>332674</wp:posOffset>
+                </wp:positionV>
+                <wp:extent cx="1440" cy="6480"/>
+                <wp:effectExtent l="38100" t="38100" r="36830" b="44450"/>
+                <wp:wrapNone/>
+                <wp:docPr id="59" name="Ink 59"/>
+                <wp:cNvGraphicFramePr/>
+                <a:graphic xmlns:a="http://schemas.openxmlformats.org/drawingml/2006/main">
+                  <a:graphicData uri="http://schemas.microsoft.com/office/word/2010/wordprocessingInk">
+                    <w14:contentPart bwMode="auto" r:id="rId7">
+                      <w14:nvContentPartPr>
+                        <w14:cNvContentPartPr/>
+                      </w14:nvContentPartPr>
+                      <w14:xfrm>
+                        <a:off x="0" y="0"/>
+                        <a:ext cx="1440" cy="6480"/>
+                      </w14:xfrm>
+                    </w14:contentPart>
+                  </a:graphicData>
+                </a:graphic>
+              </wp:anchor>
+            </w:drawing>
+          </mc:Choice>
+          <mc:Fallback>
+            <w:pict>
+              <v:shape w14:anchorId="7C2CF152" id="Ink 59" o:spid="_x0000_s1026" type="#_x0000_t75" style="position:absolute;margin-left:-159.3pt;margin-top:25.5pt;width:1.5pt;height:1.9pt;z-index:251685888;visibility:visible;mso-wrap-style:square;mso-wrap-distance-left:9pt;mso-wrap-distance-top:0;mso-wrap-distance-right:9pt;mso-wrap-distance-bottom:0;mso-position-horizontal:absolute;mso-position-horizontal-relative:text;mso-position-vertical:absolute;mso-position-vertical-relative:text" o:gfxdata="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">
+                <v:imagedata r:id="rId8" o:title=""/>
+              </v:shape>
+            </w:pict>
+          </mc:Fallback>
+        </mc:AlternateContent>
+      </w:r>
+    </w:p>
+    <w:p>
+      <w:pPr>
+        <w:rPr>
+          <w:rFonts w:asciiTheme="minorBidi" w:hAnsiTheme="minorBidi" w:cstheme="minorBidi"/>
+          <w:sz w:val="24"/>
+          <w:szCs w:val="24"/>
+        </w:rPr>
+      </w:pPr>
+      <w:r>
+        <w:rPr>
+          <w:rFonts w:asciiTheme="minorBidi" w:hAnsiTheme="minorBidi" w:cstheme="minorBidi"/>
+          <w:noProof/>
+          <w:sz w:val="24"/>
+          <w:szCs w:val="24"/>
+        </w:rPr>
+        <mc:AlternateContent>
+          <mc:Choice Requires="wpi">
+            <w:drawing>
+              <wp:anchor distT="0" distB="0" distL="114300" distR="114300" simplePos="0" relativeHeight="251687936" behindDoc="0" locked="0" layoutInCell="1" allowOverlap="1" wp14:anchorId="7656EB8C" wp14:editId="6411BB09">
+                <wp:simplePos x="0" y="0"/>
+                <wp:positionH relativeFrom="column">
+                  <wp:posOffset>-80023</wp:posOffset>
+                </wp:positionH>
+                <wp:positionV relativeFrom="paragraph">
+                  <wp:posOffset>-1346</wp:posOffset>
+                </wp:positionV>
+                <wp:extent cx="325800" cy="156960"/>
+                <wp:effectExtent l="38100" t="38100" r="42545" b="46355"/>
+                <wp:wrapNone/>
+                <wp:docPr id="62" name="Ink 62"/>
+                <wp:cNvGraphicFramePr/>
+                <a:graphic xmlns:a="http://schemas.openxmlformats.org/drawingml/2006/main">
+                  <a:graphicData uri="http://schemas.microsoft.com/office/word/2010/wordprocessingInk">
+                    <w14:contentPart bwMode="auto" r:id="rId9">
+                      <w14:nvContentPartPr>
+                        <w14:cNvContentPartPr/>
+                      </w14:nvContentPartPr>
+                      <w14:xfrm>
+                        <a:off x="0" y="0"/>
+                        <a:ext cx="325800" cy="156960"/>
+                      </w14:xfrm>
+                    </w14:contentPart>
+                  </a:graphicData>
+                </a:graphic>
+              </wp:anchor>
+            </w:drawing>
+          </mc:Choice>
+          <mc:Fallback>
+            <w:pict>
+              <v:shape w14:anchorId="15A7F36B" id="Ink 62" o:spid="_x0000_s1026" type="#_x0000_t75" style="position:absolute;margin-left:-7pt;margin-top:-.8pt;width:27.05pt;height:13.75pt;z-index:251687936;visibility:visible;mso-wrap-style:square;mso-wrap-distance-left:9pt;mso-wrap-distance-top:0;mso-wrap-distance-right:9pt;mso-wrap-distance-bottom:0;mso-position-horizontal:absolute;mso-position-horizontal-relative:text;mso-position-vertical:absolute;mso-position-vertical-relative:text" o:gfxdata="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">
+                <v:imagedata r:id="rId10" o:title=""/>
+              </v:shape>
+            </w:pict>
+          </mc:Fallback>
+        </mc:AlternateContent>
+      </w:r>
+      <w:r>
+        <w:rPr>
+          <w:rFonts w:asciiTheme="minorBidi" w:hAnsiTheme="minorBidi" w:cstheme="minorBidi"/>
+          <w:noProof/>
           <w:sz w:val="24"/>
           <w:szCs w:val="24"/>
         </w:rPr>
@@ -420,7 +590,7 @@
                     </pic:cNvPicPr>
                   </pic:nvPicPr>
                   <pic:blipFill>
-                    <a:blip r:embed="rId4">
+                    <a:blip r:embed="rId6">
                       <a:extLst>
                         <a:ext uri="{28A0092B-C50C-407E-A947-70E740481C1C}">
                           <a14:useLocalDpi xmlns:a14="http://schemas.microsoft.com/office/drawing/2010/main" val="0"/>
@@ -480,6 +650,7 @@
       <w:r>
         <w:rPr>
           <w:rFonts w:asciiTheme="minorBidi" w:hAnsiTheme="minorBidi" w:cstheme="minorBidi"/>
+          <w:noProof/>
           <w:sz w:val="24"/>
           <w:szCs w:val="24"/>
         </w:rPr>
@@ -501,7 +672,7 @@
                     </pic:cNvPicPr>
                   </pic:nvPicPr>
                   <pic:blipFill>
-                    <a:blip r:embed="rId4">
+                    <a:blip r:embed="rId6">
                       <a:extLst>
                         <a:ext uri="{28A0092B-C50C-407E-A947-70E740481C1C}">
                           <a14:useLocalDpi xmlns:a14="http://schemas.microsoft.com/office/drawing/2010/main" val="0"/>
@@ -561,6 +732,7 @@
       <w:r>
         <w:rPr>
           <w:rFonts w:asciiTheme="minorBidi" w:hAnsiTheme="minorBidi" w:cstheme="minorBidi"/>
+          <w:noProof/>
           <w:sz w:val="24"/>
           <w:szCs w:val="24"/>
         </w:rPr>
@@ -582,7 +754,7 @@
                     </pic:cNvPicPr>
                   </pic:nvPicPr>
                   <pic:blipFill>
-                    <a:blip r:embed="rId4">
+                    <a:blip r:embed="rId6">
                       <a:extLst>
                         <a:ext uri="{28A0092B-C50C-407E-A947-70E740481C1C}">
                           <a14:useLocalDpi xmlns:a14="http://schemas.microsoft.com/office/drawing/2010/main" val="0"/>
@@ -630,18 +802,67 @@
           <w:szCs w:val="24"/>
         </w:rPr>
       </w:pPr>
-    </w:p>
-    <w:p>
-      <w:pPr>
-        <w:rPr>
-          <w:rFonts w:asciiTheme="minorBidi" w:hAnsiTheme="minorBidi" w:cstheme="minorBidi"/>
-          <w:sz w:val="24"/>
-          <w:szCs w:val="24"/>
-        </w:rPr>
-      </w:pPr>
-      <w:r>
-        <w:rPr>
-          <w:rFonts w:asciiTheme="minorBidi" w:hAnsiTheme="minorBidi" w:cstheme="minorBidi"/>
+      <w:r>
+        <w:rPr>
+          <w:rFonts w:asciiTheme="minorBidi" w:hAnsiTheme="minorBidi" w:cstheme="minorBidi"/>
+          <w:noProof/>
+          <w:sz w:val="24"/>
+          <w:szCs w:val="24"/>
+        </w:rPr>
+        <mc:AlternateContent>
+          <mc:Choice Requires="wpi">
+            <w:drawing>
+              <wp:anchor distT="0" distB="0" distL="114300" distR="114300" simplePos="0" relativeHeight="251691008" behindDoc="0" locked="0" layoutInCell="1" allowOverlap="1" wp14:anchorId="417A537E" wp14:editId="2F192FB3">
+                <wp:simplePos x="0" y="0"/>
+                <wp:positionH relativeFrom="column">
+                  <wp:posOffset>-104775</wp:posOffset>
+                </wp:positionH>
+                <wp:positionV relativeFrom="paragraph">
+                  <wp:posOffset>-213995</wp:posOffset>
+                </wp:positionV>
+                <wp:extent cx="558875" cy="536115"/>
+                <wp:effectExtent l="38100" t="38100" r="12700" b="48260"/>
+                <wp:wrapNone/>
+                <wp:docPr id="65" name="Ink 65"/>
+                <wp:cNvGraphicFramePr/>
+                <a:graphic xmlns:a="http://schemas.openxmlformats.org/drawingml/2006/main">
+                  <a:graphicData uri="http://schemas.microsoft.com/office/word/2010/wordprocessingInk">
+                    <w14:contentPart bwMode="auto" r:id="rId11">
+                      <w14:nvContentPartPr>
+                        <w14:cNvContentPartPr/>
+                      </w14:nvContentPartPr>
+                      <w14:xfrm>
+                        <a:off x="0" y="0"/>
+                        <a:ext cx="558875" cy="536115"/>
+                      </w14:xfrm>
+                    </w14:contentPart>
+                  </a:graphicData>
+                </a:graphic>
+              </wp:anchor>
+            </w:drawing>
+          </mc:Choice>
+          <mc:Fallback>
+            <w:pict>
+              <v:shape w14:anchorId="30260E7E" id="Ink 65" o:spid="_x0000_s1026" type="#_x0000_t75" style="position:absolute;margin-left:-8.95pt;margin-top:-17.55pt;width:45.4pt;height:43.6pt;z-index:251691008;visibility:visible;mso-wrap-style:square;mso-wrap-distance-left:9pt;mso-wrap-distance-top:0;mso-wrap-distance-right:9pt;mso-wrap-distance-bottom:0;mso-position-horizontal:absolute;mso-position-horizontal-relative:text;mso-position-vertical:absolute;mso-position-vertical-relative:text" o:gfxdata="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">
+                <v:imagedata r:id="rId12" o:title=""/>
+              </v:shape>
+            </w:pict>
+          </mc:Fallback>
+        </mc:AlternateContent>
+      </w:r>
+    </w:p>
+    <w:p>
+      <w:pPr>
+        <w:rPr>
+          <w:rFonts w:asciiTheme="minorBidi" w:hAnsiTheme="minorBidi" w:cstheme="minorBidi"/>
+          <w:sz w:val="24"/>
+          <w:szCs w:val="24"/>
+        </w:rPr>
+      </w:pPr>
+      <w:r>
+        <w:rPr>
+          <w:rFonts w:asciiTheme="minorBidi" w:hAnsiTheme="minorBidi" w:cstheme="minorBidi"/>
+          <w:noProof/>
           <w:sz w:val="24"/>
           <w:szCs w:val="24"/>
         </w:rPr>
@@ -663,7 +884,7 @@
                     </pic:cNvPicPr>
                   </pic:nvPicPr>
                   <pic:blipFill>
-                    <a:blip r:embed="rId4">
+                    <a:blip r:embed="rId6">
                       <a:extLst>
                         <a:ext uri="{28A0092B-C50C-407E-A947-70E740481C1C}">
                           <a14:useLocalDpi xmlns:a14="http://schemas.microsoft.com/office/drawing/2010/main" val="0"/>
@@ -723,6 +944,55 @@
       <w:r>
         <w:rPr>
           <w:rFonts w:asciiTheme="minorBidi" w:hAnsiTheme="minorBidi" w:cstheme="minorBidi"/>
+          <w:noProof/>
+          <w:sz w:val="24"/>
+          <w:szCs w:val="24"/>
+        </w:rPr>
+        <mc:AlternateContent>
+          <mc:Choice Requires="wpi">
+            <w:drawing>
+              <wp:anchor distT="0" distB="0" distL="114300" distR="114300" simplePos="0" relativeHeight="251692032" behindDoc="0" locked="0" layoutInCell="1" allowOverlap="1" wp14:anchorId="4F608A51" wp14:editId="0826B3F3">
+                <wp:simplePos x="0" y="0"/>
+                <wp:positionH relativeFrom="column">
+                  <wp:posOffset>-96223</wp:posOffset>
+                </wp:positionH>
+                <wp:positionV relativeFrom="paragraph">
+                  <wp:posOffset>-65691</wp:posOffset>
+                </wp:positionV>
+                <wp:extent cx="538200" cy="318600"/>
+                <wp:effectExtent l="38100" t="38100" r="46355" b="50165"/>
+                <wp:wrapNone/>
+                <wp:docPr id="66" name="Ink 66"/>
+                <wp:cNvGraphicFramePr/>
+                <a:graphic xmlns:a="http://schemas.openxmlformats.org/drawingml/2006/main">
+                  <a:graphicData uri="http://schemas.microsoft.com/office/word/2010/wordprocessingInk">
+                    <w14:contentPart bwMode="auto" r:id="rId13">
+                      <w14:nvContentPartPr>
+                        <w14:cNvContentPartPr/>
+                      </w14:nvContentPartPr>
+                      <w14:xfrm>
+                        <a:off x="0" y="0"/>
+                        <a:ext cx="538200" cy="318600"/>
+                      </w14:xfrm>
+                    </w14:contentPart>
+                  </a:graphicData>
+                </a:graphic>
+              </wp:anchor>
+            </w:drawing>
+          </mc:Choice>
+          <mc:Fallback>
+            <w:pict>
+              <v:shape w14:anchorId="5B3FC241" id="Ink 66" o:spid="_x0000_s1026" type="#_x0000_t75" style="position:absolute;margin-left:-8.3pt;margin-top:-5.85pt;width:43.8pt;height:26.55pt;z-index:251692032;visibility:visible;mso-wrap-style:square;mso-wrap-distance-left:9pt;mso-wrap-distance-top:0;mso-wrap-distance-right:9pt;mso-wrap-distance-bottom:0;mso-position-horizontal:absolute;mso-position-horizontal-relative:text;mso-position-vertical:absolute;mso-position-vertical-relative:text" o:gfxdata="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">
+                <v:imagedata r:id="rId14" o:title=""/>
+              </v:shape>
+            </w:pict>
+          </mc:Fallback>
+        </mc:AlternateContent>
+      </w:r>
+      <w:r>
+        <w:rPr>
+          <w:rFonts w:asciiTheme="minorBidi" w:hAnsiTheme="minorBidi" w:cstheme="minorBidi"/>
+          <w:noProof/>
           <w:sz w:val="24"/>
           <w:szCs w:val="24"/>
         </w:rPr>
@@ -744,7 +1014,7 @@
                     </pic:cNvPicPr>
                   </pic:nvPicPr>
                   <pic:blipFill>
-                    <a:blip r:embed="rId4">
+                    <a:blip r:embed="rId6">
                       <a:extLst>
                         <a:ext uri="{28A0092B-C50C-407E-A947-70E740481C1C}">
                           <a14:useLocalDpi xmlns:a14="http://schemas.microsoft.com/office/drawing/2010/main" val="0"/>
@@ -802,28 +1072,57 @@
         </w:rPr>
       </w:pPr>
       <w:r>
+        <w:rPr>
+          <w:noProof/>
+        </w:rPr>
+        <mc:AlternateContent>
+          <mc:Choice Requires="wpi">
+            <w:drawing>
+              <wp:anchor distT="0" distB="0" distL="114300" distR="114300" simplePos="0" relativeHeight="251693056" behindDoc="0" locked="0" layoutInCell="1" allowOverlap="1" wp14:anchorId="00DE839C" wp14:editId="12591F81">
+                <wp:simplePos x="0" y="0"/>
+                <wp:positionH relativeFrom="column">
+                  <wp:posOffset>-2983</wp:posOffset>
+                </wp:positionH>
+                <wp:positionV relativeFrom="paragraph">
+                  <wp:posOffset>-124911</wp:posOffset>
+                </wp:positionV>
+                <wp:extent cx="332640" cy="289080"/>
+                <wp:effectExtent l="38100" t="38100" r="48895" b="41275"/>
+                <wp:wrapNone/>
+                <wp:docPr id="67" name="Ink 67"/>
+                <wp:cNvGraphicFramePr/>
+                <a:graphic xmlns:a="http://schemas.openxmlformats.org/drawingml/2006/main">
+                  <a:graphicData uri="http://schemas.microsoft.com/office/word/2010/wordprocessingInk">
+                    <w14:contentPart bwMode="auto" r:id="rId15">
+                      <w14:nvContentPartPr>
+                        <w14:cNvContentPartPr/>
+                      </w14:nvContentPartPr>
+                      <w14:xfrm>
+                        <a:off x="0" y="0"/>
+                        <a:ext cx="332640" cy="289080"/>
+                      </w14:xfrm>
+                    </w14:contentPart>
+                  </a:graphicData>
+                </a:graphic>
+              </wp:anchor>
+            </w:drawing>
+          </mc:Choice>
+          <mc:Fallback>
+            <w:pict>
+              <v:shape w14:anchorId="0B6EE7CA" id="Ink 67" o:spid="_x0000_s1026" type="#_x0000_t75" style="position:absolute;margin-left:-.95pt;margin-top:-10.55pt;width:27.65pt;height:24.15pt;z-index:251693056;visibility:visible;mso-wrap-style:square;mso-wrap-distance-left:9pt;mso-wrap-distance-top:0;mso-wrap-distance-right:9pt;mso-wrap-distance-bottom:0;mso-position-horizontal:absolute;mso-position-horizontal-relative:text;mso-position-vertical:absolute;mso-position-vertical-relative:text" o:gfxdata="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">
+                <v:imagedata r:id="rId16" o:title=""/>
+              </v:shape>
+            </w:pict>
+          </mc:Fallback>
+        </mc:AlternateContent>
+      </w:r>
+      <w:r>
+        <w:rPr>
+          <w:noProof/>
+        </w:rPr>
         <w:pict w14:anchorId="291223EE">
-          <v:shapetype id="_x0000_t75" coordsize="21600,21600" o:spt="75" o:preferrelative="t" path="m@4@5l@4@11@9@11@9@5xe" filled="f" stroked="f">
-            <v:stroke joinstyle="miter"/>
-            <v:formulas>
-              <v:f eqn="if lineDrawn pixelLineWidth 0"/>
-              <v:f eqn="sum @0 1 0"/>
-              <v:f eqn="sum 0 0 @1"/>
-              <v:f eqn="prod @2 1 2"/>
-              <v:f eqn="prod @3 21600 pixelWidth"/>
-              <v:f eqn="prod @3 21600 pixelHeight"/>
-              <v:f eqn="sum @0 0 1"/>
-              <v:f eqn="prod @6 1 2"/>
-              <v:f eqn="prod @7 21600 pixelWidth"/>
-              <v:f eqn="sum @8 21600 0"/>
-              <v:f eqn="prod @7 21600 pixelHeight"/>
-              <v:f eqn="sum @10 21600 0"/>
-            </v:formulas>
-            <v:path o:extrusionok="f" gradientshapeok="t" o:connecttype="rect"/>
-            <o:lock v:ext="edit" aspectratio="t"/>
-          </v:shapetype>
-          <v:shape id="Picture 14" o:spid="_x0000_i1032" type="#_x0000_t75" style="width:6.75pt;height:6.75pt;visibility:visible;mso-wrap-style:square">
-            <v:imagedata r:id="rId5" o:title=""/>
+          <v:shape id="Picture 14" o:spid="_x0000_i1027" type="#_x0000_t75" alt="" style="width:6.4pt;height:6.4pt;visibility:visible;mso-wrap-style:square;mso-width-percent:0;mso-height-percent:0;mso-width-percent:0;mso-height-percent:0">
+            <v:imagedata r:id="rId17" o:title=""/>
           </v:shape>
         </w:pict>
       </w:r>
@@ -838,6 +1137,7 @@
       <w:r>
         <w:rPr>
           <w:rFonts w:asciiTheme="minorBidi" w:hAnsiTheme="minorBidi" w:cstheme="minorBidi"/>
+          <w:noProof/>
           <w:sz w:val="24"/>
           <w:szCs w:val="24"/>
         </w:rPr>
@@ -945,6 +1245,54 @@
           <w:szCs w:val="24"/>
         </w:rPr>
       </w:pPr>
+      <w:r>
+        <w:rPr>
+          <w:rFonts w:asciiTheme="minorBidi" w:hAnsiTheme="minorBidi" w:cstheme="minorBidi"/>
+          <w:noProof/>
+          <w:sz w:val="24"/>
+          <w:szCs w:val="24"/>
+        </w:rPr>
+        <mc:AlternateContent>
+          <mc:Choice Requires="wpi">
+            <w:drawing>
+              <wp:anchor distT="0" distB="0" distL="114300" distR="114300" simplePos="0" relativeHeight="251694080" behindDoc="0" locked="0" layoutInCell="1" allowOverlap="1" wp14:anchorId="1D9AC54F" wp14:editId="4DDE054C">
+                <wp:simplePos x="0" y="0"/>
+                <wp:positionH relativeFrom="column">
+                  <wp:posOffset>-113503</wp:posOffset>
+                </wp:positionH>
+                <wp:positionV relativeFrom="paragraph">
+                  <wp:posOffset>81264</wp:posOffset>
+                </wp:positionV>
+                <wp:extent cx="412560" cy="246960"/>
+                <wp:effectExtent l="38100" t="38100" r="45085" b="45720"/>
+                <wp:wrapNone/>
+                <wp:docPr id="68" name="Ink 68"/>
+                <wp:cNvGraphicFramePr/>
+                <a:graphic xmlns:a="http://schemas.openxmlformats.org/drawingml/2006/main">
+                  <a:graphicData uri="http://schemas.microsoft.com/office/word/2010/wordprocessingInk">
+                    <w14:contentPart bwMode="auto" r:id="rId18">
+                      <w14:nvContentPartPr>
+                        <w14:cNvContentPartPr/>
+                      </w14:nvContentPartPr>
+                      <w14:xfrm>
+                        <a:off x="0" y="0"/>
+                        <a:ext cx="412560" cy="246960"/>
+                      </w14:xfrm>
+                    </w14:contentPart>
+                  </a:graphicData>
+                </a:graphic>
+              </wp:anchor>
+            </w:drawing>
+          </mc:Choice>
+          <mc:Fallback>
+            <w:pict>
+              <v:shape w14:anchorId="1802611B" id="Ink 68" o:spid="_x0000_s1026" type="#_x0000_t75" style="position:absolute;margin-left:-9.65pt;margin-top:5.7pt;width:33.9pt;height:20.9pt;z-index:251694080;visibility:visible;mso-wrap-style:square;mso-wrap-distance-left:9pt;mso-wrap-distance-top:0;mso-wrap-distance-right:9pt;mso-wrap-distance-bottom:0;mso-position-horizontal:absolute;mso-position-horizontal-relative:text;mso-position-vertical:absolute;mso-position-vertical-relative:text" o:gfxdata="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">
+                <v:imagedata r:id="rId19" o:title=""/>
+              </v:shape>
+            </w:pict>
+          </mc:Fallback>
+        </mc:AlternateContent>
+      </w:r>
     </w:p>
     <w:p>
       <w:pPr>
@@ -976,7 +1324,7 @@
                     </pic:cNvPicPr>
                   </pic:nvPicPr>
                   <pic:blipFill>
-                    <a:blip r:embed="rId4">
+                    <a:blip r:embed="rId6">
                       <a:extLst>
                         <a:ext uri="{28A0092B-C50C-407E-A947-70E740481C1C}">
                           <a14:useLocalDpi xmlns:a14="http://schemas.microsoft.com/office/drawing/2010/main" val="0"/>
@@ -1055,6 +1403,7 @@
       <w:r>
         <w:rPr>
           <w:rFonts w:asciiTheme="minorBidi" w:hAnsiTheme="minorBidi" w:cstheme="minorBidi"/>
+          <w:noProof/>
           <w:sz w:val="24"/>
           <w:szCs w:val="24"/>
         </w:rPr>
@@ -1076,7 +1425,7 @@
                     </pic:cNvPicPr>
                   </pic:nvPicPr>
                   <pic:blipFill>
-                    <a:blip r:embed="rId4">
+                    <a:blip r:embed="rId6">
                       <a:extLst>
                         <a:ext uri="{28A0092B-C50C-407E-A947-70E740481C1C}">
                           <a14:useLocalDpi xmlns:a14="http://schemas.microsoft.com/office/drawing/2010/main" val="0"/>
@@ -1127,18 +1476,67 @@
           <w:szCs w:val="24"/>
         </w:rPr>
       </w:pPr>
-    </w:p>
-    <w:p>
-      <w:pPr>
-        <w:rPr>
-          <w:rFonts w:asciiTheme="minorBidi" w:hAnsiTheme="minorBidi" w:cstheme="minorBidi"/>
-          <w:sz w:val="24"/>
-          <w:szCs w:val="24"/>
-        </w:rPr>
-      </w:pPr>
-      <w:r>
-        <w:rPr>
-          <w:rFonts w:asciiTheme="minorBidi" w:hAnsiTheme="minorBidi" w:cstheme="minorBidi"/>
+      <w:r>
+        <w:rPr>
+          <w:rFonts w:asciiTheme="minorBidi" w:hAnsiTheme="minorBidi" w:cstheme="minorBidi"/>
+          <w:noProof/>
+          <w:sz w:val="24"/>
+          <w:szCs w:val="24"/>
+        </w:rPr>
+        <mc:AlternateContent>
+          <mc:Choice Requires="wpi">
+            <w:drawing>
+              <wp:anchor distT="0" distB="0" distL="114300" distR="114300" simplePos="0" relativeHeight="251699200" behindDoc="0" locked="0" layoutInCell="1" allowOverlap="1" wp14:anchorId="692A0B4A" wp14:editId="162D1BE4">
+                <wp:simplePos x="0" y="0"/>
+                <wp:positionH relativeFrom="column">
+                  <wp:posOffset>-120650</wp:posOffset>
+                </wp:positionH>
+                <wp:positionV relativeFrom="paragraph">
+                  <wp:posOffset>-359410</wp:posOffset>
+                </wp:positionV>
+                <wp:extent cx="727075" cy="982195"/>
+                <wp:effectExtent l="38100" t="38100" r="34925" b="46990"/>
+                <wp:wrapNone/>
+                <wp:docPr id="73" name="Ink 73"/>
+                <wp:cNvGraphicFramePr/>
+                <a:graphic xmlns:a="http://schemas.openxmlformats.org/drawingml/2006/main">
+                  <a:graphicData uri="http://schemas.microsoft.com/office/word/2010/wordprocessingInk">
+                    <w14:contentPart bwMode="auto" r:id="rId20">
+                      <w14:nvContentPartPr>
+                        <w14:cNvContentPartPr/>
+                      </w14:nvContentPartPr>
+                      <w14:xfrm>
+                        <a:off x="0" y="0"/>
+                        <a:ext cx="727075" cy="982195"/>
+                      </w14:xfrm>
+                    </w14:contentPart>
+                  </a:graphicData>
+                </a:graphic>
+              </wp:anchor>
+            </w:drawing>
+          </mc:Choice>
+          <mc:Fallback>
+            <w:pict>
+              <v:shape w14:anchorId="11C64B99" id="Ink 73" o:spid="_x0000_s1026" type="#_x0000_t75" style="position:absolute;margin-left:-10.2pt;margin-top:-29pt;width:58.65pt;height:78.8pt;z-index:251699200;visibility:visible;mso-wrap-style:square;mso-wrap-distance-left:9pt;mso-wrap-distance-top:0;mso-wrap-distance-right:9pt;mso-wrap-distance-bottom:0;mso-position-horizontal:absolute;mso-position-horizontal-relative:text;mso-position-vertical:absolute;mso-position-vertical-relative:text" o:gfxdata="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">
+                <v:imagedata r:id="rId21" o:title=""/>
+              </v:shape>
+            </w:pict>
+          </mc:Fallback>
+        </mc:AlternateContent>
+      </w:r>
+    </w:p>
+    <w:p>
+      <w:pPr>
+        <w:rPr>
+          <w:rFonts w:asciiTheme="minorBidi" w:hAnsiTheme="minorBidi" w:cstheme="minorBidi"/>
+          <w:sz w:val="24"/>
+          <w:szCs w:val="24"/>
+        </w:rPr>
+      </w:pPr>
+      <w:r>
+        <w:rPr>
+          <w:rFonts w:asciiTheme="minorBidi" w:hAnsiTheme="minorBidi" w:cstheme="minorBidi"/>
+          <w:noProof/>
           <w:sz w:val="24"/>
           <w:szCs w:val="24"/>
         </w:rPr>
@@ -1160,7 +1558,7 @@
                     </pic:cNvPicPr>
                   </pic:nvPicPr>
                   <pic:blipFill>
-                    <a:blip r:embed="rId4">
+                    <a:blip r:embed="rId6">
                       <a:extLst>
                         <a:ext uri="{28A0092B-C50C-407E-A947-70E740481C1C}">
                           <a14:useLocalDpi xmlns:a14="http://schemas.microsoft.com/office/drawing/2010/main" val="0"/>
@@ -1223,6 +1621,7 @@
       <w:r>
         <w:rPr>
           <w:rFonts w:asciiTheme="minorBidi" w:hAnsiTheme="minorBidi" w:cstheme="minorBidi"/>
+          <w:noProof/>
           <w:sz w:val="24"/>
           <w:szCs w:val="24"/>
         </w:rPr>
@@ -1244,7 +1643,7 @@
                     </pic:cNvPicPr>
                   </pic:nvPicPr>
                   <pic:blipFill>
-                    <a:blip r:embed="rId4">
+                    <a:blip r:embed="rId6">
                       <a:extLst>
                         <a:ext uri="{28A0092B-C50C-407E-A947-70E740481C1C}">
                           <a14:useLocalDpi xmlns:a14="http://schemas.microsoft.com/office/drawing/2010/main" val="0"/>
@@ -1304,6 +1703,7 @@
       <w:r>
         <w:rPr>
           <w:rFonts w:asciiTheme="minorBidi" w:hAnsiTheme="minorBidi" w:cstheme="minorBidi"/>
+          <w:noProof/>
           <w:sz w:val="24"/>
           <w:szCs w:val="24"/>
         </w:rPr>
@@ -1325,7 +1725,7 @@
                     </pic:cNvPicPr>
                   </pic:nvPicPr>
                   <pic:blipFill>
-                    <a:blip r:embed="rId4">
+                    <a:blip r:embed="rId6">
                       <a:extLst>
                         <a:ext uri="{28A0092B-C50C-407E-A947-70E740481C1C}">
                           <a14:useLocalDpi xmlns:a14="http://schemas.microsoft.com/office/drawing/2010/main" val="0"/>
@@ -1362,39 +1762,78 @@
           <w:sz w:val="24"/>
           <w:szCs w:val="24"/>
         </w:rPr>
-        <w:t xml:space="preserve"> I have minimized nesting level of complex constructs</w:t>
-      </w:r>
-      <w:bookmarkStart w:id="1" w:name="_GoBack"/>
-      <w:bookmarkEnd w:id="1"/>
-      <w:r>
-        <w:rPr>
-          <w:rFonts w:asciiTheme="minorBidi" w:hAnsiTheme="minorBidi" w:cstheme="minorBidi"/>
-          <w:sz w:val="24"/>
-          <w:szCs w:val="24"/>
-        </w:rPr>
-        <w:t>.</w:t>
-      </w:r>
-    </w:p>
-    <w:p>
-      <w:pPr>
-        <w:rPr>
-          <w:rFonts w:asciiTheme="minorBidi" w:hAnsiTheme="minorBidi" w:cstheme="minorBidi"/>
-          <w:sz w:val="24"/>
-          <w:szCs w:val="24"/>
-        </w:rPr>
-      </w:pPr>
-    </w:p>
-    <w:p>
-      <w:pPr>
-        <w:rPr>
-          <w:rFonts w:asciiTheme="minorBidi" w:hAnsiTheme="minorBidi" w:cstheme="minorBidi"/>
-          <w:sz w:val="24"/>
-          <w:szCs w:val="24"/>
-        </w:rPr>
-      </w:pPr>
-      <w:r>
-        <w:rPr>
-          <w:rFonts w:asciiTheme="minorBidi" w:hAnsiTheme="minorBidi" w:cstheme="minorBidi"/>
+        <w:t xml:space="preserve"> I have minimized nesting level of complex constructs.</w:t>
+      </w:r>
+    </w:p>
+    <w:p>
+      <w:pPr>
+        <w:rPr>
+          <w:rFonts w:asciiTheme="minorBidi" w:hAnsiTheme="minorBidi" w:cstheme="minorBidi"/>
+          <w:sz w:val="24"/>
+          <w:szCs w:val="24"/>
+        </w:rPr>
+      </w:pPr>
+    </w:p>
+    <w:p>
+      <w:pPr>
+        <w:rPr>
+          <w:rFonts w:asciiTheme="minorBidi" w:hAnsiTheme="minorBidi" w:cstheme="minorBidi"/>
+          <w:sz w:val="24"/>
+          <w:szCs w:val="24"/>
+        </w:rPr>
+      </w:pPr>
+      <w:r>
+        <w:rPr>
+          <w:rFonts w:asciiTheme="minorBidi" w:hAnsiTheme="minorBidi" w:cstheme="minorBidi"/>
+          <w:noProof/>
+          <w:sz w:val="24"/>
+          <w:szCs w:val="24"/>
+        </w:rPr>
+        <mc:AlternateContent>
+          <mc:Choice Requires="wpi">
+            <w:drawing>
+              <wp:anchor distT="0" distB="0" distL="114300" distR="114300" simplePos="0" relativeHeight="251700224" behindDoc="0" locked="0" layoutInCell="1" allowOverlap="1" wp14:anchorId="1A5CA5ED" wp14:editId="2A3E7DD9">
+                <wp:simplePos x="0" y="0"/>
+                <wp:positionH relativeFrom="column">
+                  <wp:posOffset>-91903</wp:posOffset>
+                </wp:positionH>
+                <wp:positionV relativeFrom="paragraph">
+                  <wp:posOffset>35330</wp:posOffset>
+                </wp:positionV>
+                <wp:extent cx="250560" cy="144720"/>
+                <wp:effectExtent l="38100" t="38100" r="41910" b="46355"/>
+                <wp:wrapNone/>
+                <wp:docPr id="74" name="Ink 74"/>
+                <wp:cNvGraphicFramePr/>
+                <a:graphic xmlns:a="http://schemas.openxmlformats.org/drawingml/2006/main">
+                  <a:graphicData uri="http://schemas.microsoft.com/office/word/2010/wordprocessingInk">
+                    <w14:contentPart bwMode="auto" r:id="rId22">
+                      <w14:nvContentPartPr>
+                        <w14:cNvContentPartPr/>
+                      </w14:nvContentPartPr>
+                      <w14:xfrm>
+                        <a:off x="0" y="0"/>
+                        <a:ext cx="250560" cy="144720"/>
+                      </w14:xfrm>
+                    </w14:contentPart>
+                  </a:graphicData>
+                </a:graphic>
+              </wp:anchor>
+            </w:drawing>
+          </mc:Choice>
+          <mc:Fallback>
+            <w:pict>
+              <v:shape w14:anchorId="2FB0ADC0" id="Ink 74" o:spid="_x0000_s1026" type="#_x0000_t75" style="position:absolute;margin-left:-7.95pt;margin-top:2.1pt;width:21.15pt;height:12.85pt;z-index:251700224;visibility:visible;mso-wrap-style:square;mso-wrap-distance-left:9pt;mso-wrap-distance-top:0;mso-wrap-distance-right:9pt;mso-wrap-distance-bottom:0;mso-position-horizontal:absolute;mso-position-horizontal-relative:text;mso-position-vertical:absolute;mso-position-vertical-relative:text" o:gfxdata="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">
+                <v:imagedata r:id="rId23" o:title=""/>
+              </v:shape>
+            </w:pict>
+          </mc:Fallback>
+        </mc:AlternateContent>
+      </w:r>
+      <w:r>
+        <w:rPr>
+          <w:rFonts w:asciiTheme="minorBidi" w:hAnsiTheme="minorBidi" w:cstheme="minorBidi"/>
+          <w:noProof/>
           <w:sz w:val="24"/>
           <w:szCs w:val="24"/>
         </w:rPr>
@@ -1416,7 +1855,7 @@
                     </pic:cNvPicPr>
                   </pic:nvPicPr>
                   <pic:blipFill>
-                    <a:blip r:embed="rId4">
+                    <a:blip r:embed="rId6">
                       <a:extLst>
                         <a:ext uri="{28A0092B-C50C-407E-A947-70E740481C1C}">
                           <a14:useLocalDpi xmlns:a14="http://schemas.microsoft.com/office/drawing/2010/main" val="0"/>
@@ -1474,9 +1913,12 @@
         </w:rPr>
       </w:pPr>
       <w:r>
+        <w:rPr>
+          <w:noProof/>
+        </w:rPr>
         <w:pict w14:anchorId="17EFB45F">
-          <v:shape id="Picture 7" o:spid="_x0000_i1042" type="#_x0000_t75" style="width:6.75pt;height:6.75pt;visibility:visible;mso-wrap-style:square">
-            <v:imagedata r:id="rId5" o:title=""/>
+          <v:shape id="Picture 7" o:spid="_x0000_i1026" type="#_x0000_t75" alt="" style="width:6.4pt;height:6.4pt;visibility:visible;mso-wrap-style:square;mso-width-percent:0;mso-height-percent:0;mso-width-percent:0;mso-height-percent:0">
+            <v:imagedata r:id="rId17" o:title=""/>
           </v:shape>
         </w:pict>
       </w:r>
@@ -1524,6 +1966,7 @@
       <w:r>
         <w:rPr>
           <w:rFonts w:asciiTheme="minorBidi" w:hAnsiTheme="minorBidi" w:cstheme="minorBidi"/>
+          <w:noProof/>
           <w:sz w:val="24"/>
           <w:szCs w:val="24"/>
         </w:rPr>
@@ -1624,9 +2067,57 @@
         </w:rPr>
       </w:pPr>
       <w:r>
+        <w:rPr>
+          <w:noProof/>
+        </w:rPr>
+        <mc:AlternateContent>
+          <mc:Choice Requires="wpi">
+            <w:drawing>
+              <wp:anchor distT="0" distB="0" distL="114300" distR="114300" simplePos="0" relativeHeight="251682816" behindDoc="0" locked="0" layoutInCell="1" allowOverlap="1" wp14:anchorId="6E271344" wp14:editId="4313582C">
+                <wp:simplePos x="0" y="0"/>
+                <wp:positionH relativeFrom="column">
+                  <wp:posOffset>-10543</wp:posOffset>
+                </wp:positionH>
+                <wp:positionV relativeFrom="paragraph">
+                  <wp:posOffset>-51602</wp:posOffset>
+                </wp:positionV>
+                <wp:extent cx="88200" cy="234360"/>
+                <wp:effectExtent l="38100" t="38100" r="39370" b="45085"/>
+                <wp:wrapNone/>
+                <wp:docPr id="45" name="Ink 45"/>
+                <wp:cNvGraphicFramePr/>
+                <a:graphic xmlns:a="http://schemas.openxmlformats.org/drawingml/2006/main">
+                  <a:graphicData uri="http://schemas.microsoft.com/office/word/2010/wordprocessingInk">
+                    <w14:contentPart bwMode="auto" r:id="rId24">
+                      <w14:nvContentPartPr>
+                        <w14:cNvContentPartPr/>
+                      </w14:nvContentPartPr>
+                      <w14:xfrm>
+                        <a:off x="0" y="0"/>
+                        <a:ext cx="88200" cy="234360"/>
+                      </w14:xfrm>
+                    </w14:contentPart>
+                  </a:graphicData>
+                </a:graphic>
+              </wp:anchor>
+            </w:drawing>
+          </mc:Choice>
+          <mc:Fallback>
+            <w:pict>
+              <v:shape w14:anchorId="385A2C2E" id="Ink 45" o:spid="_x0000_s1026" type="#_x0000_t75" style="position:absolute;margin-left:-1.55pt;margin-top:-4.75pt;width:8.4pt;height:19.85pt;z-index:251682816;visibility:visible;mso-wrap-style:square;mso-wrap-distance-left:9pt;mso-wrap-distance-top:0;mso-wrap-distance-right:9pt;mso-wrap-distance-bottom:0;mso-position-horizontal:absolute;mso-position-horizontal-relative:text;mso-position-vertical:absolute;mso-position-vertical-relative:text" o:gfxdata="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">
+                <v:imagedata r:id="rId25" o:title=""/>
+              </v:shape>
+            </w:pict>
+          </mc:Fallback>
+        </mc:AlternateContent>
+      </w:r>
+      <w:r>
+        <w:rPr>
+          <w:noProof/>
+        </w:rPr>
         <w:pict w14:anchorId="4E9BDDE2">
-          <v:shape id="Picture 6" o:spid="_x0000_i1050" type="#_x0000_t75" style="width:6.75pt;height:6.75pt;visibility:visible;mso-wrap-style:square">
-            <v:imagedata r:id="rId5" o:title=""/>
+          <v:shape id="Picture 6" o:spid="_x0000_i1025" type="#_x0000_t75" alt="" style="width:6.4pt;height:6.4pt;visibility:visible;mso-wrap-style:square;mso-width-percent:0;mso-height-percent:0;mso-width-percent:0;mso-height-percent:0">
+            <v:imagedata r:id="rId17" o:title=""/>
           </v:shape>
         </w:pict>
       </w:r>
@@ -1659,6 +2150,55 @@
       <w:r>
         <w:rPr>
           <w:rFonts w:asciiTheme="minorBidi" w:hAnsiTheme="minorBidi" w:cstheme="minorBidi"/>
+          <w:noProof/>
+          <w:sz w:val="24"/>
+          <w:szCs w:val="24"/>
+        </w:rPr>
+        <mc:AlternateContent>
+          <mc:Choice Requires="wpi">
+            <w:drawing>
+              <wp:anchor distT="0" distB="0" distL="114300" distR="114300" simplePos="0" relativeHeight="251683840" behindDoc="0" locked="0" layoutInCell="1" allowOverlap="1" wp14:anchorId="25F548CF" wp14:editId="7E714F73">
+                <wp:simplePos x="0" y="0"/>
+                <wp:positionH relativeFrom="column">
+                  <wp:posOffset>-76063</wp:posOffset>
+                </wp:positionH>
+                <wp:positionV relativeFrom="paragraph">
+                  <wp:posOffset>-36722</wp:posOffset>
+                </wp:positionV>
+                <wp:extent cx="230760" cy="213480"/>
+                <wp:effectExtent l="38100" t="38100" r="48895" b="40640"/>
+                <wp:wrapNone/>
+                <wp:docPr id="46" name="Ink 46"/>
+                <wp:cNvGraphicFramePr/>
+                <a:graphic xmlns:a="http://schemas.openxmlformats.org/drawingml/2006/main">
+                  <a:graphicData uri="http://schemas.microsoft.com/office/word/2010/wordprocessingInk">
+                    <w14:contentPart bwMode="auto" r:id="rId26">
+                      <w14:nvContentPartPr>
+                        <w14:cNvContentPartPr/>
+                      </w14:nvContentPartPr>
+                      <w14:xfrm>
+                        <a:off x="0" y="0"/>
+                        <a:ext cx="230760" cy="213480"/>
+                      </w14:xfrm>
+                    </w14:contentPart>
+                  </a:graphicData>
+                </a:graphic>
+              </wp:anchor>
+            </w:drawing>
+          </mc:Choice>
+          <mc:Fallback>
+            <w:pict>
+              <v:shape w14:anchorId="5F2947BC" id="Ink 46" o:spid="_x0000_s1026" type="#_x0000_t75" style="position:absolute;margin-left:-6.7pt;margin-top:-3.6pt;width:19.55pt;height:18.2pt;z-index:251683840;visibility:visible;mso-wrap-style:square;mso-wrap-distance-left:9pt;mso-wrap-distance-top:0;mso-wrap-distance-right:9pt;mso-wrap-distance-bottom:0;mso-position-horizontal:absolute;mso-position-horizontal-relative:text;mso-position-vertical:absolute;mso-position-vertical-relative:text" o:gfxdata="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">
+                <v:imagedata r:id="rId27" o:title=""/>
+              </v:shape>
+            </w:pict>
+          </mc:Fallback>
+        </mc:AlternateContent>
+      </w:r>
+      <w:r>
+        <w:rPr>
+          <w:rFonts w:asciiTheme="minorBidi" w:hAnsiTheme="minorBidi" w:cstheme="minorBidi"/>
+          <w:noProof/>
           <w:sz w:val="24"/>
           <w:szCs w:val="24"/>
         </w:rPr>
@@ -1680,7 +2220,7 @@
                     </pic:cNvPicPr>
                   </pic:nvPicPr>
                   <pic:blipFill>
-                    <a:blip r:embed="rId4">
+                    <a:blip r:embed="rId6">
                       <a:extLst>
                         <a:ext uri="{28A0092B-C50C-407E-A947-70E740481C1C}">
                           <a14:useLocalDpi xmlns:a14="http://schemas.microsoft.com/office/drawing/2010/main" val="0"/>
@@ -1740,11 +2280,60 @@
       <w:r>
         <w:rPr>
           <w:rFonts w:asciiTheme="minorBidi" w:hAnsiTheme="minorBidi" w:cstheme="minorBidi"/>
+          <w:noProof/>
+          <w:sz w:val="24"/>
+          <w:szCs w:val="24"/>
+        </w:rPr>
+        <mc:AlternateContent>
+          <mc:Choice Requires="wpi">
+            <w:drawing>
+              <wp:anchor distT="0" distB="0" distL="114300" distR="114300" simplePos="0" relativeHeight="251684864" behindDoc="0" locked="0" layoutInCell="1" allowOverlap="1" wp14:anchorId="7BB46D11" wp14:editId="661C7FE7">
+                <wp:simplePos x="0" y="0"/>
+                <wp:positionH relativeFrom="column">
+                  <wp:posOffset>-111343</wp:posOffset>
+                </wp:positionH>
+                <wp:positionV relativeFrom="paragraph">
+                  <wp:posOffset>15238</wp:posOffset>
+                </wp:positionV>
+                <wp:extent cx="234720" cy="226080"/>
+                <wp:effectExtent l="38100" t="38100" r="45085" b="40640"/>
+                <wp:wrapNone/>
+                <wp:docPr id="52" name="Ink 52"/>
+                <wp:cNvGraphicFramePr/>
+                <a:graphic xmlns:a="http://schemas.openxmlformats.org/drawingml/2006/main">
+                  <a:graphicData uri="http://schemas.microsoft.com/office/word/2010/wordprocessingInk">
+                    <w14:contentPart bwMode="auto" r:id="rId28">
+                      <w14:nvContentPartPr>
+                        <w14:cNvContentPartPr/>
+                      </w14:nvContentPartPr>
+                      <w14:xfrm>
+                        <a:off x="0" y="0"/>
+                        <a:ext cx="234720" cy="226080"/>
+                      </w14:xfrm>
+                    </w14:contentPart>
+                  </a:graphicData>
+                </a:graphic>
+              </wp:anchor>
+            </w:drawing>
+          </mc:Choice>
+          <mc:Fallback>
+            <w:pict>
+              <v:shape w14:anchorId="55D66206" id="Ink 52" o:spid="_x0000_s1026" type="#_x0000_t75" style="position:absolute;margin-left:-9.45pt;margin-top:.5pt;width:19.9pt;height:19.2pt;z-index:251684864;visibility:visible;mso-wrap-style:square;mso-wrap-distance-left:9pt;mso-wrap-distance-top:0;mso-wrap-distance-right:9pt;mso-wrap-distance-bottom:0;mso-position-horizontal:absolute;mso-position-horizontal-relative:text;mso-position-vertical:absolute;mso-position-vertical-relative:text" o:gfxdata="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">
+                <v:imagedata r:id="rId29" o:title=""/>
+              </v:shape>
+            </w:pict>
+          </mc:Fallback>
+        </mc:AlternateContent>
+      </w:r>
+      <w:r>
+        <w:rPr>
+          <w:rFonts w:asciiTheme="minorBidi" w:hAnsiTheme="minorBidi" w:cstheme="minorBidi"/>
+          <w:noProof/>
           <w:sz w:val="24"/>
           <w:szCs w:val="24"/>
         </w:rPr>
         <w:drawing>
-          <wp:inline distT="0" distB="0" distL="0" distR="0" wp14:anchorId="3936488F" wp14:editId="728A72C8">
+          <wp:inline distT="0" distB="0" distL="0" distR="0" wp14:anchorId="3936488F" wp14:editId="4B73690F">
             <wp:extent cx="85725" cy="85725"/>
             <wp:effectExtent l="0" t="0" r="9525" b="9525"/>
             <wp:docPr id="4" name="Picture 4"/>
@@ -1761,7 +2350,7 @@
                     </pic:cNvPicPr>
                   </pic:nvPicPr>
                   <pic:blipFill>
-                    <a:blip r:embed="rId4">
+                    <a:blip r:embed="rId6">
                       <a:extLst>
                         <a:ext uri="{28A0092B-C50C-407E-A947-70E740481C1C}">
                           <a14:useLocalDpi xmlns:a14="http://schemas.microsoft.com/office/drawing/2010/main" val="0"/>
@@ -1821,6 +2410,7 @@
       <w:r>
         <w:rPr>
           <w:rFonts w:asciiTheme="minorBidi" w:hAnsiTheme="minorBidi" w:cstheme="minorBidi"/>
+          <w:noProof/>
           <w:sz w:val="24"/>
           <w:szCs w:val="24"/>
         </w:rPr>
@@ -1842,7 +2432,7 @@
                     </pic:cNvPicPr>
                   </pic:nvPicPr>
                   <pic:blipFill>
-                    <a:blip r:embed="rId4">
+                    <a:blip r:embed="rId6">
                       <a:extLst>
                         <a:ext uri="{28A0092B-C50C-407E-A947-70E740481C1C}">
                           <a14:useLocalDpi xmlns:a14="http://schemas.microsoft.com/office/drawing/2010/main" val="0"/>
@@ -1902,6 +2492,7 @@
       <w:r>
         <w:rPr>
           <w:rFonts w:asciiTheme="minorBidi" w:hAnsiTheme="minorBidi" w:cstheme="minorBidi"/>
+          <w:noProof/>
           <w:sz w:val="24"/>
           <w:szCs w:val="24"/>
         </w:rPr>
@@ -1923,7 +2514,7 @@
                     </pic:cNvPicPr>
                   </pic:nvPicPr>
                   <pic:blipFill>
-                    <a:blip r:embed="rId4">
+                    <a:blip r:embed="rId6">
                       <a:extLst>
                         <a:ext uri="{28A0092B-C50C-407E-A947-70E740481C1C}">
                           <a14:useLocalDpi xmlns:a14="http://schemas.microsoft.com/office/drawing/2010/main" val="0"/>
@@ -1976,6 +2567,7 @@
       <w:r>
         <w:rPr>
           <w:rFonts w:asciiTheme="minorBidi" w:hAnsiTheme="minorBidi" w:cstheme="minorBidi"/>
+          <w:noProof/>
           <w:sz w:val="24"/>
           <w:szCs w:val="24"/>
         </w:rPr>
@@ -1997,7 +2589,7 @@
                     </pic:cNvPicPr>
                   </pic:nvPicPr>
                   <pic:blipFill>
-                    <a:blip r:embed="rId4">
+                    <a:blip r:embed="rId6">
                       <a:extLst>
                         <a:ext uri="{28A0092B-C50C-407E-A947-70E740481C1C}">
                           <a14:useLocalDpi xmlns:a14="http://schemas.microsoft.com/office/drawing/2010/main" val="0"/>
@@ -2051,7 +2643,7 @@
 </file>
 
 <file path=word/styles.xml><?xml version="1.0" encoding="utf-8"?>
-<w:styles xmlns:mc="http://schemas.openxmlformats.org/markup-compatibility/2006" xmlns:r="http://schemas.openxmlformats.org/officeDocument/2006/relationships" xmlns:w="http://schemas.openxmlformats.org/wordprocessingml/2006/main" xmlns:w14="http://schemas.microsoft.com/office/word/2010/wordml" xmlns:w15="http://schemas.microsoft.com/office/word/2012/wordml" xmlns:w16cid="http://schemas.microsoft.com/office/word/2016/wordml/cid" xmlns:w16se="http://schemas.microsoft.com/office/word/2015/wordml/symex" mc:Ignorable="w14 w15 w16se w16cid">
+<w:styles xmlns:mc="http://schemas.openxmlformats.org/markup-compatibility/2006" xmlns:r="http://schemas.openxmlformats.org/officeDocument/2006/relationships" xmlns:w="http://schemas.openxmlformats.org/wordprocessingml/2006/main" xmlns:w14="http://schemas.microsoft.com/office/word/2010/wordml" xmlns:w15="http://schemas.microsoft.com/office/word/2012/wordml" xmlns:w16cex="http://schemas.microsoft.com/office/word/2018/wordml/cex" xmlns:w16cid="http://schemas.microsoft.com/office/word/2016/wordml/cid" xmlns:w16="http://schemas.microsoft.com/office/word/2018/wordml" xmlns:w16se="http://schemas.microsoft.com/office/word/2015/wordml/symex" mc:Ignorable="w14 w15 w16se w16cid w16 w16cex">
   <w:docDefaults>
     <w:rPrDefault>
       <w:rPr>
@@ -2173,6 +2765,7 @@
     <w:lsdException w:name="HTML Sample" w:semiHidden="1" w:unhideWhenUsed="1"/>
     <w:lsdException w:name="HTML Typewriter" w:semiHidden="1" w:unhideWhenUsed="1"/>
     <w:lsdException w:name="HTML Variable" w:semiHidden="1" w:unhideWhenUsed="1"/>
+    <w:lsdException w:name="Normal Table" w:semiHidden="1" w:unhideWhenUsed="1"/>
     <w:lsdException w:name="annotation subject" w:semiHidden="1" w:unhideWhenUsed="1"/>
     <w:lsdException w:name="No List" w:semiHidden="1" w:unhideWhenUsed="1"/>
     <w:lsdException w:name="Outline List 1" w:semiHidden="1" w:unhideWhenUsed="1"/>
@@ -2219,8 +2812,10 @@
     <w:lsdException w:name="Table Subtle 2" w:semiHidden="1" w:unhideWhenUsed="1"/>
     <w:lsdException w:name="Table Web 1" w:semiHidden="1" w:unhideWhenUsed="1"/>
     <w:lsdException w:name="Table Web 2" w:semiHidden="1" w:unhideWhenUsed="1"/>
+    <w:lsdException w:name="Table Web 3" w:semiHidden="1" w:unhideWhenUsed="1"/>
     <w:lsdException w:name="Balloon Text" w:semiHidden="1" w:unhideWhenUsed="1"/>
     <w:lsdException w:name="Table Grid" w:uiPriority="39"/>
+    <w:lsdException w:name="Table Theme" w:semiHidden="1" w:unhideWhenUsed="1"/>
     <w:lsdException w:name="Placeholder Text" w:semiHidden="1"/>
     <w:lsdException w:name="No Spacing" w:uiPriority="1" w:qFormat="1"/>
     <w:lsdException w:name="Light Shading" w:uiPriority="60"/>
@@ -2485,6 +3080,333 @@
 </w:styles>
 </file>
 
+<file path=word/ink/ink1.xml><?xml version="1.0" encoding="utf-8"?>
+<inkml:ink xmlns:inkml="http://www.w3.org/2003/InkML">
+  <inkml:definitions>
+    <inkml:context xml:id="ctx0">
+      <inkml:inkSource xml:id="inkSrc0">
+        <inkml:traceFormat>
+          <inkml:channel name="X" type="integer" min="-2.14748E9" max="2.14748E9" units="cm"/>
+          <inkml:channel name="Y" type="integer" min="-2.14748E9" max="2.14748E9" units="cm"/>
+          <inkml:channel name="F" type="integer" max="32767" units="dev"/>
+        </inkml:traceFormat>
+        <inkml:channelProperties>
+          <inkml:channelProperty channel="X" name="resolution" value="1000" units="1/cm"/>
+          <inkml:channelProperty channel="Y" name="resolution" value="1000" units="1/cm"/>
+          <inkml:channelProperty channel="F" name="resolution" value="0" units="1/dev"/>
+        </inkml:channelProperties>
+      </inkml:inkSource>
+      <inkml:timestamp xml:id="ts0" timeString="2020-10-02T21:04:48.911"/>
+    </inkml:context>
+    <inkml:brush xml:id="br0">
+      <inkml:brushProperty name="width" value="0.05" units="cm"/>
+      <inkml:brushProperty name="height" value="0.05" units="cm"/>
+    </inkml:brush>
+  </inkml:definitions>
+  <inkml:trace contextRef="#ctx0" brushRef="#br0">1 617 24575,'29'-20'0,"15"-5"0,11-6 0,16-10 0,-5 0 0,7-11 0,-8-3 0,-7-3 0,-12 1 0,-12 9 0,-3-2 0,-9 12 0,-3 2 0,-7 11 0,-5 7 0,-4 7 0,-2 5 0,-1 3 0,0 2 0</inkml:trace>
+</inkml:ink>
+</file>
+
+<file path=word/ink/ink10.xml><?xml version="1.0" encoding="utf-8"?>
+<inkml:ink xmlns:inkml="http://www.w3.org/2003/InkML">
+  <inkml:definitions>
+    <inkml:context xml:id="ctx0">
+      <inkml:inkSource xml:id="inkSrc0">
+        <inkml:traceFormat>
+          <inkml:channel name="X" type="integer" min="-2.14748E9" max="2.14748E9" units="cm"/>
+          <inkml:channel name="Y" type="integer" min="-2.14748E9" max="2.14748E9" units="cm"/>
+          <inkml:channel name="F" type="integer" max="32767" units="dev"/>
+        </inkml:traceFormat>
+        <inkml:channelProperties>
+          <inkml:channelProperty channel="X" name="resolution" value="1000" units="1/cm"/>
+          <inkml:channelProperty channel="Y" name="resolution" value="1000" units="1/cm"/>
+          <inkml:channelProperty channel="F" name="resolution" value="0" units="1/dev"/>
+        </inkml:channelProperties>
+      </inkml:inkSource>
+      <inkml:timestamp xml:id="ts0" timeString="2020-10-02T21:03:01.967"/>
+    </inkml:context>
+    <inkml:brush xml:id="br0">
+      <inkml:brushProperty name="width" value="0.05" units="cm"/>
+      <inkml:brushProperty name="height" value="0.05" units="cm"/>
+    </inkml:brush>
+  </inkml:definitions>
+  <inkml:trace contextRef="#ctx0" brushRef="#br0">1 651 24575,'28'-82'0,"-4"22"0,-3 6 0,2-1 0,11-24 0,-4 6 0,-1-6 0,-5 15 0,-7 12 0,-8 22 0,-5 14 0,-3 10 0,-1 5 0</inkml:trace>
+</inkml:ink>
+</file>
+
+<file path=word/ink/ink11.xml><?xml version="1.0" encoding="utf-8"?>
+<inkml:ink xmlns:inkml="http://www.w3.org/2003/InkML">
+  <inkml:definitions>
+    <inkml:context xml:id="ctx0">
+      <inkml:inkSource xml:id="inkSrc0">
+        <inkml:traceFormat>
+          <inkml:channel name="X" type="integer" min="-2.14748E9" max="2.14748E9" units="cm"/>
+          <inkml:channel name="Y" type="integer" min="-2.14748E9" max="2.14748E9" units="cm"/>
+          <inkml:channel name="F" type="integer" max="32767" units="dev"/>
+        </inkml:traceFormat>
+        <inkml:channelProperties>
+          <inkml:channelProperty channel="X" name="resolution" value="1000" units="1/cm"/>
+          <inkml:channelProperty channel="Y" name="resolution" value="1000" units="1/cm"/>
+          <inkml:channelProperty channel="F" name="resolution" value="0" units="1/dev"/>
+        </inkml:channelProperties>
+      </inkml:inkSource>
+      <inkml:timestamp xml:id="ts0" timeString="2020-10-02T21:03:03.351"/>
+    </inkml:context>
+    <inkml:brush xml:id="br0">
+      <inkml:brushProperty name="width" value="0.05" units="cm"/>
+      <inkml:brushProperty name="height" value="0.05" units="cm"/>
+    </inkml:brush>
+  </inkml:definitions>
+  <inkml:trace contextRef="#ctx0" brushRef="#br0">1 593 24575,'12'-14'0,"6"-3"0,13-10 0,13-8 0,2-2 0,15-13 0,6-5 0,0-7 0,-13 14 0,-1 0 0,12-18 0,-25 27 0,-4 3 0,-7 3 0,-18 19 0,-7 5 0,-3 7 0,-1 2 0</inkml:trace>
+</inkml:ink>
+</file>
+
+<file path=word/ink/ink12.xml><?xml version="1.0" encoding="utf-8"?>
+<inkml:ink xmlns:inkml="http://www.w3.org/2003/InkML">
+  <inkml:definitions>
+    <inkml:context xml:id="ctx0">
+      <inkml:inkSource xml:id="inkSrc0">
+        <inkml:traceFormat>
+          <inkml:channel name="X" type="integer" min="-2.14748E9" max="2.14748E9" units="cm"/>
+          <inkml:channel name="Y" type="integer" min="-2.14748E9" max="2.14748E9" units="cm"/>
+          <inkml:channel name="F" type="integer" max="32767" units="dev"/>
+        </inkml:traceFormat>
+        <inkml:channelProperties>
+          <inkml:channelProperty channel="X" name="resolution" value="1000" units="1/cm"/>
+          <inkml:channelProperty channel="Y" name="resolution" value="1000" units="1/cm"/>
+          <inkml:channelProperty channel="F" name="resolution" value="0" units="1/dev"/>
+        </inkml:channelProperties>
+      </inkml:inkSource>
+      <inkml:timestamp xml:id="ts0" timeString="2020-10-02T21:03:55.304"/>
+    </inkml:context>
+    <inkml:brush xml:id="br0">
+      <inkml:brushProperty name="width" value="0.05" units="cm"/>
+      <inkml:brushProperty name="height" value="0.05" units="cm"/>
+    </inkml:brush>
+  </inkml:definitions>
+  <inkml:trace contextRef="#ctx0" brushRef="#br0">1 628 24575,'38'-29'0,"6"-2"0,9-9 0,5-2 0,2-12 0,-18 15 0,-2-4 0,-24 20 0,3 0 0,2-2 0,5-4 0,1-2 0,0 1 0,0 3 0,-2 4 0,6-7 0,-11 10 0,4-7 0,-10 12 0,-3 1 0,-2 5 0,-2 0 0,-3 4 0,0 1 0,-2 1 0,-1 2 0,-1 0 0</inkml:trace>
+</inkml:ink>
+</file>
+
+<file path=word/ink/ink2.xml><?xml version="1.0" encoding="utf-8"?>
+<inkml:ink xmlns:inkml="http://www.w3.org/2003/InkML">
+  <inkml:definitions>
+    <inkml:context xml:id="ctx0">
+      <inkml:inkSource xml:id="inkSrc0">
+        <inkml:traceFormat>
+          <inkml:channel name="X" type="integer" min="-2.14748E9" max="2.14748E9" units="cm"/>
+          <inkml:channel name="Y" type="integer" min="-2.14748E9" max="2.14748E9" units="cm"/>
+          <inkml:channel name="F" type="integer" max="32767" units="dev"/>
+        </inkml:traceFormat>
+        <inkml:channelProperties>
+          <inkml:channelProperty channel="X" name="resolution" value="1000" units="1/cm"/>
+          <inkml:channelProperty channel="Y" name="resolution" value="1000" units="1/cm"/>
+          <inkml:channelProperty channel="F" name="resolution" value="0" units="1/dev"/>
+        </inkml:channelProperties>
+      </inkml:inkSource>
+      <inkml:timestamp xml:id="ts0" timeString="2020-10-02T21:04:44.489"/>
+    </inkml:context>
+    <inkml:brush xml:id="br0">
+      <inkml:brushProperty name="width" value="0.05" units="cm"/>
+      <inkml:brushProperty name="height" value="0.05" units="cm"/>
+    </inkml:brush>
+  </inkml:definitions>
+  <inkml:trace contextRef="#ctx0" brushRef="#br0">4 18 24575,'-1'-5'0,"1"0"0,-1 2 0,1 1 0,-1 1 0,1 0 0</inkml:trace>
+</inkml:ink>
+</file>
+
+<file path=word/ink/ink3.xml><?xml version="1.0" encoding="utf-8"?>
+<inkml:ink xmlns:inkml="http://www.w3.org/2003/InkML">
+  <inkml:definitions>
+    <inkml:context xml:id="ctx0">
+      <inkml:inkSource xml:id="inkSrc0">
+        <inkml:traceFormat>
+          <inkml:channel name="X" type="integer" min="-2.14748E9" max="2.14748E9" units="cm"/>
+          <inkml:channel name="Y" type="integer" min="-2.14748E9" max="2.14748E9" units="cm"/>
+          <inkml:channel name="F" type="integer" max="32767" units="dev"/>
+        </inkml:traceFormat>
+        <inkml:channelProperties>
+          <inkml:channelProperty channel="X" name="resolution" value="1000" units="1/cm"/>
+          <inkml:channelProperty channel="Y" name="resolution" value="1000" units="1/cm"/>
+          <inkml:channelProperty channel="F" name="resolution" value="0" units="1/dev"/>
+        </inkml:channelProperties>
+      </inkml:inkSource>
+      <inkml:timestamp xml:id="ts0" timeString="2020-10-02T21:05:06.753"/>
+    </inkml:context>
+    <inkml:brush xml:id="br0">
+      <inkml:brushProperty name="width" value="0.05" units="cm"/>
+      <inkml:brushProperty name="height" value="0.05" units="cm"/>
+    </inkml:brush>
+  </inkml:definitions>
+  <inkml:trace contextRef="#ctx0" brushRef="#br0">1 436 24575,'13'-12'0,"4"-3"0,20-12 0,20-8 0,20-4 0,-31 16 0,2 1 0,1 0 0,1 0 0,1 0 0,0 0 0,-5 2 0,1 0 0,6-2 0,0 1 0,27-12 0,-9 4 0,-32 11 0,-24 10 0,-11 5 0,-4 2 0</inkml:trace>
+</inkml:ink>
+</file>
+
+<file path=word/ink/ink4.xml><?xml version="1.0" encoding="utf-8"?>
+<inkml:ink xmlns:inkml="http://www.w3.org/2003/InkML">
+  <inkml:definitions>
+    <inkml:context xml:id="ctx0">
+      <inkml:inkSource xml:id="inkSrc0">
+        <inkml:traceFormat>
+          <inkml:channel name="X" type="integer" min="-2.14748E9" max="2.14748E9" units="cm"/>
+          <inkml:channel name="Y" type="integer" min="-2.14748E9" max="2.14748E9" units="cm"/>
+          <inkml:channel name="F" type="integer" max="32767" units="dev"/>
+        </inkml:traceFormat>
+        <inkml:channelProperties>
+          <inkml:channelProperty channel="X" name="resolution" value="1000" units="1/cm"/>
+          <inkml:channelProperty channel="Y" name="resolution" value="1000" units="1/cm"/>
+          <inkml:channelProperty channel="F" name="resolution" value="0" units="1/dev"/>
+        </inkml:channelProperties>
+      </inkml:inkSource>
+      <inkml:timestamp xml:id="ts0" timeString="2020-10-02T21:05:10.308"/>
+    </inkml:context>
+    <inkml:brush xml:id="br0">
+      <inkml:brushProperty name="width" value="0.05" units="cm"/>
+      <inkml:brushProperty name="height" value="0.05" units="cm"/>
+    </inkml:brush>
+  </inkml:definitions>
+  <inkml:trace contextRef="#ctx0" brushRef="#br0">1 439 24575,'11'-10'0,"14"-4"0,26-13 0,-5 7 0,5-1 0,5-2 0,4 0-757,23-5 1,3-2 756,-1 0 0,-1 1 0,-7 4 0,-4-1 133,-3-1 1,-6 1-134,14-7 0,-21 8 0,-22 11 0,-20 9 0,-9 2 0,-5 3 0</inkml:trace>
+  <inkml:trace contextRef="#ctx0" brushRef="#br0" timeOffset="1834">87 1488 24575,'56'-25'0,"31"-14"0,-17 9 0,9-3-1128,-15 4 1,4-1 0,0 0 1127,-1 1 0,-1 0 0,1-1 0,0-1 0,0-1 0,-1-1 0,-5 2 0,-1 0 0,-3-1 226,18-14 0,-5 1-226,-6 3 0,-5 2 345,-16 5 1,-8 3-346,-5-1 0,-14 12 0,-14 16 0,-2 3 0,0 4 0</inkml:trace>
+</inkml:ink>
+</file>
+
+<file path=word/ink/ink5.xml><?xml version="1.0" encoding="utf-8"?>
+<inkml:ink xmlns:inkml="http://www.w3.org/2003/InkML">
+  <inkml:definitions>
+    <inkml:context xml:id="ctx0">
+      <inkml:inkSource xml:id="inkSrc0">
+        <inkml:traceFormat>
+          <inkml:channel name="X" type="integer" min="-2.14748E9" max="2.14748E9" units="cm"/>
+          <inkml:channel name="Y" type="integer" min="-2.14748E9" max="2.14748E9" units="cm"/>
+          <inkml:channel name="F" type="integer" max="32767" units="dev"/>
+        </inkml:traceFormat>
+        <inkml:channelProperties>
+          <inkml:channelProperty channel="X" name="resolution" value="1000" units="1/cm"/>
+          <inkml:channelProperty channel="Y" name="resolution" value="1000" units="1/cm"/>
+          <inkml:channelProperty channel="F" name="resolution" value="0" units="1/dev"/>
+        </inkml:channelProperties>
+      </inkml:inkSource>
+      <inkml:timestamp xml:id="ts0" timeString="2020-10-02T21:05:13.717"/>
+    </inkml:context>
+    <inkml:brush xml:id="br0">
+      <inkml:brushProperty name="width" value="0.05" units="cm"/>
+      <inkml:brushProperty name="height" value="0.05" units="cm"/>
+    </inkml:brush>
+  </inkml:definitions>
+  <inkml:trace contextRef="#ctx0" brushRef="#br0">0 885 24575,'26'-31'0,"12"-9"0,26-15 0,-27 23 0,4-1 0,17-12 0,5-2-963,8-3 0,3 0 963,-17 12 0,2 0 0,2 1 0,1 0 0,2 1 0,0 1 0,24-11 0,-2 2 14,-13 9 0,-3 3-14,-9 6 0,-4 2 0,21-7 0,-15 10 0,-27 10 0,-14 5 1429,-10 4-1429,-6 1 0,-3 0 0,-3 1 0</inkml:trace>
+</inkml:ink>
+</file>
+
+<file path=word/ink/ink6.xml><?xml version="1.0" encoding="utf-8"?>
+<inkml:ink xmlns:inkml="http://www.w3.org/2003/InkML">
+  <inkml:definitions>
+    <inkml:context xml:id="ctx0">
+      <inkml:inkSource xml:id="inkSrc0">
+        <inkml:traceFormat>
+          <inkml:channel name="X" type="integer" min="-2.14748E9" max="2.14748E9" units="cm"/>
+          <inkml:channel name="Y" type="integer" min="-2.14748E9" max="2.14748E9" units="cm"/>
+          <inkml:channel name="F" type="integer" max="32767" units="dev"/>
+        </inkml:traceFormat>
+        <inkml:channelProperties>
+          <inkml:channelProperty channel="X" name="resolution" value="1000" units="1/cm"/>
+          <inkml:channelProperty channel="Y" name="resolution" value="1000" units="1/cm"/>
+          <inkml:channelProperty channel="F" name="resolution" value="0" units="1/dev"/>
+        </inkml:channelProperties>
+      </inkml:inkSource>
+      <inkml:timestamp xml:id="ts0" timeString="2020-10-02T21:05:15.089"/>
+    </inkml:context>
+    <inkml:brush xml:id="br0">
+      <inkml:brushProperty name="width" value="0.05" units="cm"/>
+      <inkml:brushProperty name="height" value="0.05" units="cm"/>
+    </inkml:brush>
+  </inkml:definitions>
+  <inkml:trace contextRef="#ctx0" brushRef="#br0">37 764 24575,'-6'4'0,"0"1"0,-1 0 0,1 2 0,2-1 0,0 1 0,1-2 0,24-29 0,9-2 0,39-41 0,-27 31 0,3 0 0,5-6 0,2-2-483,12-7 1,1-1 482,2-1 0,0 1 0,-2 0 0,-1 0 0,-8 7 0,-5 3 0,13-19 0,-30 24 0,-21 18 0,-9 10 0,-4 7 0,0 1 0</inkml:trace>
+</inkml:ink>
+</file>
+
+<file path=word/ink/ink7.xml><?xml version="1.0" encoding="utf-8"?>
+<inkml:ink xmlns:inkml="http://www.w3.org/2003/InkML">
+  <inkml:definitions>
+    <inkml:context xml:id="ctx0">
+      <inkml:inkSource xml:id="inkSrc0">
+        <inkml:traceFormat>
+          <inkml:channel name="X" type="integer" min="-2.14748E9" max="2.14748E9" units="cm"/>
+          <inkml:channel name="Y" type="integer" min="-2.14748E9" max="2.14748E9" units="cm"/>
+          <inkml:channel name="F" type="integer" max="32767" units="dev"/>
+        </inkml:traceFormat>
+        <inkml:channelProperties>
+          <inkml:channelProperty channel="X" name="resolution" value="1000" units="1/cm"/>
+          <inkml:channelProperty channel="Y" name="resolution" value="1000" units="1/cm"/>
+          <inkml:channelProperty channel="F" name="resolution" value="0" units="1/dev"/>
+        </inkml:channelProperties>
+      </inkml:inkSource>
+      <inkml:timestamp xml:id="ts0" timeString="2020-10-02T21:05:17.205"/>
+    </inkml:context>
+    <inkml:brush xml:id="br0">
+      <inkml:brushProperty name="width" value="0.05" units="cm"/>
+      <inkml:brushProperty name="height" value="0.05" units="cm"/>
+    </inkml:brush>
+  </inkml:definitions>
+  <inkml:trace contextRef="#ctx0" brushRef="#br0">1 685 24575,'31'-22'0,"21"-12"0,33-12 0,-38 20 0,2-2 0,14-5 0,2-1-590,3-3 1,3-1 589,9-5 0,0-1 0,-2 0 0,-3 0 0,-10 6 0,-4 1 144,-15 6 0,-6 3-144,10-9 0,-23 14 0,-19 13 0,-5 4 0,-2 4 0</inkml:trace>
+</inkml:ink>
+</file>
+
+<file path=word/ink/ink8.xml><?xml version="1.0" encoding="utf-8"?>
+<inkml:ink xmlns:inkml="http://www.w3.org/2003/InkML">
+  <inkml:definitions>
+    <inkml:context xml:id="ctx0">
+      <inkml:inkSource xml:id="inkSrc0">
+        <inkml:traceFormat>
+          <inkml:channel name="X" type="integer" min="-2.14748E9" max="2.14748E9" units="cm"/>
+          <inkml:channel name="Y" type="integer" min="-2.14748E9" max="2.14748E9" units="cm"/>
+          <inkml:channel name="F" type="integer" max="32767" units="dev"/>
+        </inkml:traceFormat>
+        <inkml:channelProperties>
+          <inkml:channelProperty channel="X" name="resolution" value="1000" units="1/cm"/>
+          <inkml:channelProperty channel="Y" name="resolution" value="1000" units="1/cm"/>
+          <inkml:channelProperty channel="F" name="resolution" value="0" units="1/dev"/>
+        </inkml:channelProperties>
+      </inkml:inkSource>
+      <inkml:timestamp xml:id="ts0" timeString="2020-10-02T21:05:18.273"/>
+    </inkml:context>
+    <inkml:brush xml:id="br0">
+      <inkml:brushProperty name="width" value="0.05" units="cm"/>
+      <inkml:brushProperty name="height" value="0.05" units="cm"/>
+    </inkml:brush>
+  </inkml:definitions>
+  <inkml:trace contextRef="#ctx0" brushRef="#br0">1 905 24575,'10'-12'0,"12"-7"0,30-18 0,-10 10 0,4-2 0,16-7 0,5-1-834,6-6 1,3-2 833,6-5 0,-1 0 0,-10 5 0,-2-1 0,3-6 0,-2 1 0,-13 8 0,-3 0 0,-5 1 0,-2 0 404,18-24-404,-26 19 0,-22 20 0,-9 13 0,-6 12 0,-1 9 0,0-4 0,0 4 0</inkml:trace>
+  <inkml:trace contextRef="#ctx0" brushRef="#br0" timeOffset="1058">44 1821 24575,'12'-16'0,"19"-7"0,44-15 0,-14 8 0,8 0-1163,-8 5 0,5 1 0,1-1 1163,3-1 0,1-1 0,3 0-550,16-6 1,3-2 0,-1 2 549,-8 3 0,-2 2 0,2-2 0,7-6 0,0-3 0,-3 3 0,-18 8 0,-3 1 0,-3 0 574,23-14 1,-10 2-575,9-7 0,-36 15 0,-31 17 0,-16 9 0,-3 4 0</inkml:trace>
+  <inkml:trace contextRef="#ctx0" brushRef="#br0" timeOffset="2734">114 2727 24575,'32'-11'0,"33"-6"0,-5-2 0,9-2-1381,21-8 1,5-2 1380,-32 11 0,0 0 0,2-1-451,13-5 1,4-1 0,-4-1 450,-10 3 0,-2 0 0,-2 0 0,29-10 0,-6-1 462,-11-3 0,-11 0-462,0-10 0,-25 9 0,-26 17 0,-11 13 0,-1 5 0,-2 4 0,1 1 0</inkml:trace>
+</inkml:ink>
+</file>
+
+<file path=word/ink/ink9.xml><?xml version="1.0" encoding="utf-8"?>
+<inkml:ink xmlns:inkml="http://www.w3.org/2003/InkML">
+  <inkml:definitions>
+    <inkml:context xml:id="ctx0">
+      <inkml:inkSource xml:id="inkSrc0">
+        <inkml:traceFormat>
+          <inkml:channel name="X" type="integer" min="-2.14748E9" max="2.14748E9" units="cm"/>
+          <inkml:channel name="Y" type="integer" min="-2.14748E9" max="2.14748E9" units="cm"/>
+          <inkml:channel name="F" type="integer" max="32767" units="dev"/>
+        </inkml:traceFormat>
+        <inkml:channelProperties>
+          <inkml:channelProperty channel="X" name="resolution" value="1000" units="1/cm"/>
+          <inkml:channelProperty channel="Y" name="resolution" value="1000" units="1/cm"/>
+          <inkml:channelProperty channel="F" name="resolution" value="0" units="1/dev"/>
+        </inkml:channelProperties>
+      </inkml:inkSource>
+      <inkml:timestamp xml:id="ts0" timeString="2020-10-02T21:05:25.676"/>
+    </inkml:context>
+    <inkml:brush xml:id="br0">
+      <inkml:brushProperty name="width" value="0.05" units="cm"/>
+      <inkml:brushProperty name="height" value="0.05" units="cm"/>
+    </inkml:brush>
+  </inkml:definitions>
+  <inkml:trace contextRef="#ctx0" brushRef="#br0">1 402 24575,'33'-28'0,"24"-8"0,29-8 0,-28 17 0,0 1 0,-4 1 0,-2 1 0,0 1 0,-4 0 0,23-15 0,-20 9 0,-16 5 0,-15 5 0,-8 4 0,-7 4 0,-3 5 0,-1 3 0</inkml:trace>
+</inkml:ink>
+</file>
+
 <file path=word/theme/theme1.xml><?xml version="1.0" encoding="utf-8"?>
 <a:theme xmlns:a="http://schemas.openxmlformats.org/drawingml/2006/main" name="Office Theme">
   <a:themeElements>

</xml_diff>